<commit_message>
add login, register, logout
</commit_message>
<xml_diff>
--- a/CNTT_2021606693_QuanXuanDuong_Baocao.docx
+++ b/CNTT_2021606693_QuanXuanDuong_Baocao.docx
@@ -1,6 +1,6 @@
 
 <file path=word/document.xml><?xml version="1.0" encoding="utf-8"?>
-<w:document xmlns:wpc="http://schemas.microsoft.com/office/word/2010/wordprocessingCanvas" xmlns:cx="http://schemas.microsoft.com/office/drawing/2014/chartex" xmlns:cx1="http://schemas.microsoft.com/office/drawing/2015/9/8/chartex" xmlns:cx2="http://schemas.microsoft.com/office/drawing/2015/10/21/chartex" xmlns:cx3="http://schemas.microsoft.com/office/drawing/2016/5/9/chartex" xmlns:cx4="http://schemas.microsoft.com/office/drawing/2016/5/10/chartex" xmlns:cx5="http://schemas.microsoft.com/office/drawing/2016/5/11/chartex" xmlns:cx6="http://schemas.microsoft.com/office/drawing/2016/5/12/chartex" xmlns:cx7="http://schemas.microsoft.com/office/drawing/2016/5/13/chartex" xmlns:cx8="http://schemas.microsoft.com/office/drawing/2016/5/14/chartex" xmlns:mc="http://schemas.openxmlformats.org/markup-compatibility/2006" xmlns:aink="http://schemas.microsoft.com/office/drawing/2016/ink" xmlns:am3d="http://schemas.microsoft.com/office/drawing/2017/model3d" xmlns:o="urn:schemas-microsoft-com:office:office" xmlns:oel="http://schemas.microsoft.com/office/2019/extlst" xmlns:r="http://schemas.openxmlformats.org/officeDocument/2006/relationships" xmlns:m="http://schemas.openxmlformats.org/officeDocument/2006/math" xmlns:v="urn:schemas-microsoft-com:vml" xmlns:wp14="http://schemas.microsoft.com/office/word/2010/wordprocessingDrawing" xmlns:wp="http://schemas.openxmlformats.org/drawingml/2006/wordprocessingDrawing" xmlns:w10="urn:schemas-microsoft-com:office:word" xmlns:w="http://schemas.openxmlformats.org/wordprocessingml/2006/main" xmlns:w14="http://schemas.microsoft.com/office/word/2010/wordml" xmlns:w15="http://schemas.microsoft.com/office/word/2012/wordml" xmlns:w16cex="http://schemas.microsoft.com/office/word/2018/wordml/cex" xmlns:w16cid="http://schemas.microsoft.com/office/word/2016/wordml/cid" xmlns:w16="http://schemas.microsoft.com/office/word/2018/wordml" xmlns:w16du="http://schemas.microsoft.com/office/word/2023/wordml/word16du" xmlns:w16sdtdh="http://schemas.microsoft.com/office/word/2020/wordml/sdtdatahash" xmlns:w16se="http://schemas.microsoft.com/office/word/2015/wordml/symex" xmlns:wpg="http://schemas.microsoft.com/office/word/2010/wordprocessingGroup" xmlns:wpi="http://schemas.microsoft.com/office/word/2010/wordprocessingInk" xmlns:wne="http://schemas.microsoft.com/office/word/2006/wordml" xmlns:wps="http://schemas.microsoft.com/office/word/2010/wordprocessingShape" mc:Ignorable="w14 w15 w16se w16cid w16 w16cex w16sdtdh w16du wp14">
+<w:document xmlns:wpc="http://schemas.microsoft.com/office/word/2010/wordprocessingCanvas" xmlns:cx="http://schemas.microsoft.com/office/drawing/2014/chartex" xmlns:cx1="http://schemas.microsoft.com/office/drawing/2015/9/8/chartex" xmlns:cx2="http://schemas.microsoft.com/office/drawing/2015/10/21/chartex" xmlns:cx3="http://schemas.microsoft.com/office/drawing/2016/5/9/chartex" xmlns:cx4="http://schemas.microsoft.com/office/drawing/2016/5/10/chartex" xmlns:cx5="http://schemas.microsoft.com/office/drawing/2016/5/11/chartex" xmlns:cx6="http://schemas.microsoft.com/office/drawing/2016/5/12/chartex" xmlns:cx7="http://schemas.microsoft.com/office/drawing/2016/5/13/chartex" xmlns:cx8="http://schemas.microsoft.com/office/drawing/2016/5/14/chartex" xmlns:mc="http://schemas.openxmlformats.org/markup-compatibility/2006" xmlns:aink="http://schemas.microsoft.com/office/drawing/2016/ink" xmlns:am3d="http://schemas.microsoft.com/office/drawing/2017/model3d" xmlns:o="urn:schemas-microsoft-com:office:office" xmlns:oel="http://schemas.microsoft.com/office/2019/extlst" xmlns:r="http://schemas.openxmlformats.org/officeDocument/2006/relationships" xmlns:m="http://schemas.openxmlformats.org/officeDocument/2006/math" xmlns:v="urn:schemas-microsoft-com:vml" xmlns:wp14="http://schemas.microsoft.com/office/word/2010/wordprocessingDrawing" xmlns:wp="http://schemas.openxmlformats.org/drawingml/2006/wordprocessingDrawing" xmlns:w10="urn:schemas-microsoft-com:office:word" xmlns:w="http://schemas.openxmlformats.org/wordprocessingml/2006/main" xmlns:w14="http://schemas.microsoft.com/office/word/2010/wordml" xmlns:w15="http://schemas.microsoft.com/office/word/2012/wordml" xmlns:w16cex="http://schemas.microsoft.com/office/word/2018/wordml/cex" xmlns:w16cid="http://schemas.microsoft.com/office/word/2016/wordml/cid" xmlns:w16="http://schemas.microsoft.com/office/word/2018/wordml" xmlns:w16sdtdh="http://schemas.microsoft.com/office/word/2020/wordml/sdtdatahash" xmlns:w16se="http://schemas.microsoft.com/office/word/2015/wordml/symex" xmlns:wpg="http://schemas.microsoft.com/office/word/2010/wordprocessingGroup" xmlns:wpi="http://schemas.microsoft.com/office/word/2010/wordprocessingInk" xmlns:wne="http://schemas.microsoft.com/office/word/2006/wordml" xmlns:wps="http://schemas.microsoft.com/office/word/2010/wordprocessingShape" mc:Ignorable="w14 w15 w16se w16cid w16 w16cex w16sdtdh wp14">
   <w:body>
     <w:tbl>
       <w:tblPr>
@@ -22,12 +22,12 @@
           <w:p>
             <w:pPr>
               <w:ind w:firstLine="0"/>
-              <w:jc w:val="center"/>
               <w:rPr>
                 <w:b/>
                 <w:bCs/>
                 <w:sz w:val="32"/>
                 <w:szCs w:val="32"/>
+                <w:lang w:val="en-US"/>
               </w:rPr>
             </w:pPr>
           </w:p>
@@ -86,6 +86,7 @@
           <w:p>
             <w:pPr>
               <w:ind w:firstLine="0"/>
+              <w:jc w:val="center"/>
               <w:rPr>
                 <w:b/>
                 <w:bCs/>
@@ -110,13 +111,6 @@
               </w:rPr>
               <w:t>ĐỒ ÁN TỐT NGHIỆP</w:t>
             </w:r>
-            <w:r>
-              <w:rPr>
-                <w:sz w:val="36"/>
-                <w:szCs w:val="36"/>
-              </w:rPr>
-              <w:t xml:space="preserve"> </w:t>
-            </w:r>
           </w:p>
           <w:p>
             <w:pPr>
@@ -138,6 +132,7 @@
           <w:p>
             <w:pPr>
               <w:ind w:firstLine="0"/>
+              <w:jc w:val="center"/>
               <w:rPr>
                 <w:b/>
                 <w:bCs/>
@@ -169,7 +164,7 @@
                 <w:sz w:val="32"/>
                 <w:szCs w:val="32"/>
               </w:rPr>
-              <w:t xml:space="preserve">XÂY DỰNG WEBSITE BÁN ĐIỆN THOẠI </w:t>
+              <w:t>XÂY DỰNG WEBSITE BÁN ĐIỆN THOẠI</w:t>
             </w:r>
           </w:p>
           <w:p>
@@ -5872,7 +5867,6 @@
     <w:p>
       <w:pPr>
         <w:ind w:left="5040" w:firstLine="720"/>
-        <w:jc w:val="center"/>
         <w:rPr>
           <w:color w:val="000000"/>
           <w:szCs w:val="28"/>
@@ -5967,6 +5961,7 @@
             <w:tabs>
               <w:tab w:val="right" w:leader="dot" w:pos="8777"/>
             </w:tabs>
+            <w:jc w:val="both"/>
             <w:rPr>
               <w:rFonts w:asciiTheme="minorHAnsi" w:eastAsiaTheme="minorEastAsia" w:hAnsiTheme="minorHAnsi" w:cstheme="minorBidi"/>
               <w:noProof/>
@@ -6086,6 +6081,7 @@
             <w:tabs>
               <w:tab w:val="right" w:leader="dot" w:pos="8777"/>
             </w:tabs>
+            <w:jc w:val="both"/>
             <w:rPr>
               <w:rFonts w:asciiTheme="minorHAnsi" w:eastAsiaTheme="minorEastAsia" w:hAnsiTheme="minorHAnsi" w:cstheme="minorBidi"/>
               <w:noProof/>
@@ -6163,6 +6159,7 @@
             <w:tabs>
               <w:tab w:val="right" w:leader="dot" w:pos="8777"/>
             </w:tabs>
+            <w:jc w:val="both"/>
             <w:rPr>
               <w:rFonts w:asciiTheme="minorHAnsi" w:eastAsiaTheme="minorEastAsia" w:hAnsiTheme="minorHAnsi" w:cstheme="minorBidi"/>
               <w:noProof/>
@@ -6238,6 +6235,7 @@
             <w:tabs>
               <w:tab w:val="right" w:leader="dot" w:pos="8777"/>
             </w:tabs>
+            <w:jc w:val="both"/>
             <w:rPr>
               <w:rFonts w:asciiTheme="minorHAnsi" w:eastAsiaTheme="minorEastAsia" w:hAnsiTheme="minorHAnsi" w:cstheme="minorBidi"/>
               <w:noProof/>
@@ -6314,6 +6312,7 @@
             <w:tabs>
               <w:tab w:val="right" w:leader="dot" w:pos="8777"/>
             </w:tabs>
+            <w:jc w:val="both"/>
             <w:rPr>
               <w:rFonts w:asciiTheme="minorHAnsi" w:eastAsiaTheme="minorEastAsia" w:hAnsiTheme="minorHAnsi" w:cstheme="minorBidi"/>
               <w:noProof/>
@@ -6390,6 +6389,7 @@
             <w:tabs>
               <w:tab w:val="right" w:leader="dot" w:pos="8777"/>
             </w:tabs>
+            <w:jc w:val="both"/>
             <w:rPr>
               <w:rFonts w:asciiTheme="minorHAnsi" w:eastAsiaTheme="minorEastAsia" w:hAnsiTheme="minorHAnsi" w:cstheme="minorBidi"/>
               <w:noProof/>
@@ -6466,6 +6466,7 @@
             <w:tabs>
               <w:tab w:val="right" w:leader="dot" w:pos="8777"/>
             </w:tabs>
+            <w:jc w:val="both"/>
             <w:rPr>
               <w:rFonts w:asciiTheme="minorHAnsi" w:eastAsiaTheme="minorEastAsia" w:hAnsiTheme="minorHAnsi" w:cstheme="minorBidi"/>
               <w:noProof/>
@@ -6544,6 +6545,7 @@
             <w:tabs>
               <w:tab w:val="right" w:leader="dot" w:pos="8777"/>
             </w:tabs>
+            <w:jc w:val="both"/>
             <w:rPr>
               <w:rFonts w:asciiTheme="minorHAnsi" w:eastAsiaTheme="minorEastAsia" w:hAnsiTheme="minorHAnsi" w:cstheme="minorBidi"/>
               <w:noProof/>
@@ -6623,6 +6625,7 @@
             <w:tabs>
               <w:tab w:val="right" w:leader="dot" w:pos="8777"/>
             </w:tabs>
+            <w:jc w:val="both"/>
             <w:rPr>
               <w:rFonts w:asciiTheme="minorHAnsi" w:eastAsiaTheme="minorEastAsia" w:hAnsiTheme="minorHAnsi" w:cstheme="minorBidi"/>
               <w:noProof/>
@@ -6702,6 +6705,7 @@
             <w:tabs>
               <w:tab w:val="right" w:leader="dot" w:pos="8777"/>
             </w:tabs>
+            <w:jc w:val="both"/>
             <w:rPr>
               <w:rFonts w:asciiTheme="minorHAnsi" w:eastAsiaTheme="minorEastAsia" w:hAnsiTheme="minorHAnsi" w:cstheme="minorBidi"/>
               <w:noProof/>
@@ -6817,6 +6821,7 @@
             <w:tabs>
               <w:tab w:val="right" w:leader="dot" w:pos="8777"/>
             </w:tabs>
+            <w:jc w:val="both"/>
             <w:rPr>
               <w:rFonts w:asciiTheme="minorHAnsi" w:eastAsiaTheme="minorEastAsia" w:hAnsiTheme="minorHAnsi" w:cstheme="minorBidi"/>
               <w:noProof/>
@@ -6894,6 +6899,7 @@
             <w:tabs>
               <w:tab w:val="right" w:leader="dot" w:pos="8777"/>
             </w:tabs>
+            <w:jc w:val="both"/>
             <w:rPr>
               <w:rFonts w:asciiTheme="minorHAnsi" w:eastAsiaTheme="minorEastAsia" w:hAnsiTheme="minorHAnsi" w:cstheme="minorBidi"/>
               <w:noProof/>
@@ -6973,6 +6979,7 @@
             <w:tabs>
               <w:tab w:val="right" w:leader="dot" w:pos="8777"/>
             </w:tabs>
+            <w:jc w:val="both"/>
             <w:rPr>
               <w:rFonts w:asciiTheme="minorHAnsi" w:eastAsiaTheme="minorEastAsia" w:hAnsiTheme="minorHAnsi" w:cstheme="minorBidi"/>
               <w:noProof/>
@@ -7052,6 +7059,7 @@
             <w:tabs>
               <w:tab w:val="right" w:leader="dot" w:pos="8777"/>
             </w:tabs>
+            <w:jc w:val="both"/>
             <w:rPr>
               <w:rFonts w:asciiTheme="minorHAnsi" w:eastAsiaTheme="minorEastAsia" w:hAnsiTheme="minorHAnsi" w:cstheme="minorBidi"/>
               <w:noProof/>
@@ -7130,6 +7138,7 @@
             <w:tabs>
               <w:tab w:val="right" w:leader="dot" w:pos="8777"/>
             </w:tabs>
+            <w:jc w:val="both"/>
             <w:rPr>
               <w:rFonts w:asciiTheme="minorHAnsi" w:eastAsiaTheme="minorEastAsia" w:hAnsiTheme="minorHAnsi" w:cstheme="minorBidi"/>
               <w:noProof/>
@@ -7356,6 +7365,7 @@
             <w:tabs>
               <w:tab w:val="right" w:leader="dot" w:pos="8777"/>
             </w:tabs>
+            <w:jc w:val="both"/>
             <w:rPr>
               <w:rFonts w:asciiTheme="minorHAnsi" w:eastAsiaTheme="minorEastAsia" w:hAnsiTheme="minorHAnsi" w:cstheme="minorBidi"/>
               <w:noProof/>
@@ -7432,6 +7442,7 @@
             <w:tabs>
               <w:tab w:val="right" w:leader="dot" w:pos="8777"/>
             </w:tabs>
+            <w:jc w:val="both"/>
             <w:rPr>
               <w:rFonts w:asciiTheme="minorHAnsi" w:eastAsiaTheme="minorEastAsia" w:hAnsiTheme="minorHAnsi" w:cstheme="minorBidi"/>
               <w:noProof/>
@@ -7519,6 +7530,7 @@
             <w:tabs>
               <w:tab w:val="right" w:leader="dot" w:pos="8777"/>
             </w:tabs>
+            <w:jc w:val="both"/>
             <w:rPr>
               <w:rFonts w:asciiTheme="minorHAnsi" w:eastAsiaTheme="minorEastAsia" w:hAnsiTheme="minorHAnsi" w:cstheme="minorBidi"/>
               <w:noProof/>
@@ -7598,6 +7610,7 @@
             <w:tabs>
               <w:tab w:val="right" w:leader="dot" w:pos="8777"/>
             </w:tabs>
+            <w:jc w:val="both"/>
             <w:rPr>
               <w:rFonts w:asciiTheme="minorHAnsi" w:eastAsiaTheme="minorEastAsia" w:hAnsiTheme="minorHAnsi" w:cstheme="minorBidi"/>
               <w:noProof/>
@@ -7677,6 +7690,7 @@
             <w:tabs>
               <w:tab w:val="right" w:leader="dot" w:pos="8777"/>
             </w:tabs>
+            <w:jc w:val="both"/>
             <w:rPr>
               <w:rFonts w:asciiTheme="minorHAnsi" w:eastAsiaTheme="minorEastAsia" w:hAnsiTheme="minorHAnsi" w:cstheme="minorBidi"/>
               <w:noProof/>
@@ -7756,6 +7770,7 @@
             <w:tabs>
               <w:tab w:val="right" w:leader="dot" w:pos="8777"/>
             </w:tabs>
+            <w:jc w:val="both"/>
             <w:rPr>
               <w:rFonts w:asciiTheme="minorHAnsi" w:eastAsiaTheme="minorEastAsia" w:hAnsiTheme="minorHAnsi" w:cstheme="minorBidi"/>
               <w:noProof/>
@@ -7835,6 +7850,7 @@
             <w:tabs>
               <w:tab w:val="right" w:leader="dot" w:pos="8777"/>
             </w:tabs>
+            <w:jc w:val="both"/>
             <w:rPr>
               <w:rFonts w:asciiTheme="minorHAnsi" w:eastAsiaTheme="minorEastAsia" w:hAnsiTheme="minorHAnsi" w:cstheme="minorBidi"/>
               <w:noProof/>
@@ -7911,6 +7927,7 @@
             <w:tabs>
               <w:tab w:val="right" w:leader="dot" w:pos="8777"/>
             </w:tabs>
+            <w:jc w:val="both"/>
             <w:rPr>
               <w:rFonts w:asciiTheme="minorHAnsi" w:eastAsiaTheme="minorEastAsia" w:hAnsiTheme="minorHAnsi" w:cstheme="minorBidi"/>
               <w:noProof/>
@@ -7987,6 +8004,7 @@
             <w:tabs>
               <w:tab w:val="right" w:leader="dot" w:pos="8777"/>
             </w:tabs>
+            <w:jc w:val="both"/>
             <w:rPr>
               <w:rFonts w:asciiTheme="minorHAnsi" w:eastAsiaTheme="minorEastAsia" w:hAnsiTheme="minorHAnsi" w:cstheme="minorBidi"/>
               <w:noProof/>
@@ -8063,6 +8081,7 @@
             <w:tabs>
               <w:tab w:val="right" w:leader="dot" w:pos="8777"/>
             </w:tabs>
+            <w:jc w:val="both"/>
             <w:rPr>
               <w:rFonts w:asciiTheme="minorHAnsi" w:eastAsiaTheme="minorEastAsia" w:hAnsiTheme="minorHAnsi" w:cstheme="minorBidi"/>
               <w:noProof/>
@@ -8139,6 +8158,7 @@
             <w:tabs>
               <w:tab w:val="right" w:leader="dot" w:pos="8777"/>
             </w:tabs>
+            <w:jc w:val="both"/>
             <w:rPr>
               <w:rFonts w:asciiTheme="minorHAnsi" w:eastAsiaTheme="minorEastAsia" w:hAnsiTheme="minorHAnsi" w:cstheme="minorBidi"/>
               <w:noProof/>
@@ -8215,6 +8235,7 @@
             <w:tabs>
               <w:tab w:val="right" w:leader="dot" w:pos="8777"/>
             </w:tabs>
+            <w:jc w:val="both"/>
             <w:rPr>
               <w:rFonts w:asciiTheme="minorHAnsi" w:eastAsiaTheme="minorEastAsia" w:hAnsiTheme="minorHAnsi" w:cstheme="minorBidi"/>
               <w:noProof/>
@@ -8291,6 +8312,7 @@
             <w:tabs>
               <w:tab w:val="right" w:leader="dot" w:pos="8777"/>
             </w:tabs>
+            <w:jc w:val="both"/>
             <w:rPr>
               <w:rFonts w:asciiTheme="minorHAnsi" w:eastAsiaTheme="minorEastAsia" w:hAnsiTheme="minorHAnsi" w:cstheme="minorBidi"/>
               <w:noProof/>
@@ -8367,6 +8389,7 @@
             <w:tabs>
               <w:tab w:val="right" w:leader="dot" w:pos="8777"/>
             </w:tabs>
+            <w:jc w:val="both"/>
             <w:rPr>
               <w:rFonts w:asciiTheme="minorHAnsi" w:eastAsiaTheme="minorEastAsia" w:hAnsiTheme="minorHAnsi" w:cstheme="minorBidi"/>
               <w:noProof/>
@@ -8443,6 +8466,7 @@
             <w:tabs>
               <w:tab w:val="right" w:leader="dot" w:pos="8777"/>
             </w:tabs>
+            <w:jc w:val="both"/>
             <w:rPr>
               <w:rFonts w:asciiTheme="minorHAnsi" w:eastAsiaTheme="minorEastAsia" w:hAnsiTheme="minorHAnsi" w:cstheme="minorBidi"/>
               <w:noProof/>
@@ -8519,6 +8543,7 @@
             <w:tabs>
               <w:tab w:val="right" w:leader="dot" w:pos="8777"/>
             </w:tabs>
+            <w:jc w:val="both"/>
             <w:rPr>
               <w:rFonts w:asciiTheme="minorHAnsi" w:eastAsiaTheme="minorEastAsia" w:hAnsiTheme="minorHAnsi" w:cstheme="minorBidi"/>
               <w:noProof/>
@@ -8595,6 +8620,7 @@
             <w:tabs>
               <w:tab w:val="right" w:leader="dot" w:pos="8777"/>
             </w:tabs>
+            <w:jc w:val="both"/>
             <w:rPr>
               <w:rFonts w:asciiTheme="minorHAnsi" w:eastAsiaTheme="minorEastAsia" w:hAnsiTheme="minorHAnsi" w:cstheme="minorBidi"/>
               <w:noProof/>
@@ -8671,6 +8697,7 @@
             <w:tabs>
               <w:tab w:val="right" w:leader="dot" w:pos="8777"/>
             </w:tabs>
+            <w:jc w:val="both"/>
             <w:rPr>
               <w:rFonts w:asciiTheme="minorHAnsi" w:eastAsiaTheme="minorEastAsia" w:hAnsiTheme="minorHAnsi" w:cstheme="minorBidi"/>
               <w:noProof/>
@@ -8749,6 +8776,7 @@
             <w:tabs>
               <w:tab w:val="right" w:leader="dot" w:pos="8777"/>
             </w:tabs>
+            <w:jc w:val="both"/>
             <w:rPr>
               <w:rFonts w:asciiTheme="minorHAnsi" w:eastAsiaTheme="minorEastAsia" w:hAnsiTheme="minorHAnsi" w:cstheme="minorBidi"/>
               <w:noProof/>
@@ -8827,6 +8855,7 @@
             <w:tabs>
               <w:tab w:val="right" w:leader="dot" w:pos="8777"/>
             </w:tabs>
+            <w:jc w:val="both"/>
             <w:rPr>
               <w:rFonts w:asciiTheme="minorHAnsi" w:eastAsiaTheme="minorEastAsia" w:hAnsiTheme="minorHAnsi" w:cstheme="minorBidi"/>
               <w:noProof/>
@@ -8903,6 +8932,7 @@
             <w:tabs>
               <w:tab w:val="right" w:leader="dot" w:pos="8777"/>
             </w:tabs>
+            <w:jc w:val="both"/>
             <w:rPr>
               <w:rFonts w:asciiTheme="minorHAnsi" w:eastAsiaTheme="minorEastAsia" w:hAnsiTheme="minorHAnsi" w:cstheme="minorBidi"/>
               <w:noProof/>
@@ -8981,6 +9011,7 @@
               <w:tab w:val="left" w:pos="1760"/>
               <w:tab w:val="right" w:leader="dot" w:pos="8781"/>
             </w:tabs>
+            <w:jc w:val="both"/>
             <w:rPr>
               <w:rFonts w:eastAsiaTheme="minorEastAsia"/>
               <w:b/>
@@ -9069,7 +9100,6 @@
           <w:p>
             <w:pPr>
               <w:ind w:firstLine="0"/>
-              <w:jc w:val="center"/>
               <w:rPr>
                 <w:b/>
                 <w:bCs/>
@@ -9096,7 +9126,6 @@
           <w:p>
             <w:pPr>
               <w:ind w:firstLine="0"/>
-              <w:jc w:val="center"/>
               <w:rPr>
                 <w:b/>
                 <w:bCs/>
@@ -9160,7 +9189,6 @@
           <w:p>
             <w:pPr>
               <w:ind w:firstLine="0"/>
-              <w:jc w:val="center"/>
               <w:rPr>
                 <w:b/>
                 <w:bCs/>
@@ -9224,7 +9252,6 @@
           <w:p>
             <w:pPr>
               <w:ind w:firstLine="0"/>
-              <w:jc w:val="center"/>
               <w:rPr>
                 <w:b/>
                 <w:bCs/>
@@ -9279,7 +9306,6 @@
           <w:p>
             <w:pPr>
               <w:ind w:firstLine="0"/>
-              <w:jc w:val="center"/>
               <w:rPr>
                 <w:lang w:val="en-US"/>
               </w:rPr>
@@ -9300,7 +9326,6 @@
           <w:p>
             <w:pPr>
               <w:ind w:firstLine="0"/>
-              <w:jc w:val="center"/>
               <w:rPr>
                 <w:lang w:val="en-US"/>
               </w:rPr>
@@ -9321,7 +9346,6 @@
           <w:p>
             <w:pPr>
               <w:ind w:firstLine="0"/>
-              <w:jc w:val="left"/>
               <w:rPr>
                 <w:lang w:val="en-US"/>
               </w:rPr>
@@ -9364,7 +9388,6 @@
           <w:p>
             <w:pPr>
               <w:ind w:firstLine="0"/>
-              <w:jc w:val="left"/>
               <w:rPr>
                 <w:lang w:val="en-US"/>
               </w:rPr>
@@ -9387,7 +9410,6 @@
           <w:p>
             <w:pPr>
               <w:ind w:firstLine="0"/>
-              <w:jc w:val="center"/>
               <w:rPr>
                 <w:lang w:val="en-US"/>
               </w:rPr>
@@ -9408,7 +9430,6 @@
           <w:p>
             <w:pPr>
               <w:ind w:firstLine="0"/>
-              <w:jc w:val="center"/>
               <w:rPr>
                 <w:lang w:val="en-US"/>
               </w:rPr>
@@ -9429,7 +9450,6 @@
           <w:p>
             <w:pPr>
               <w:ind w:firstLine="0"/>
-              <w:jc w:val="left"/>
               <w:rPr>
                 <w:lang w:val="en-US"/>
               </w:rPr>
@@ -9494,7 +9514,6 @@
           <w:p>
             <w:pPr>
               <w:ind w:firstLine="0"/>
-              <w:jc w:val="left"/>
               <w:rPr>
                 <w:lang w:val="en-US"/>
               </w:rPr>
@@ -9517,7 +9536,6 @@
           <w:p>
             <w:pPr>
               <w:ind w:firstLine="0"/>
-              <w:jc w:val="center"/>
               <w:rPr>
                 <w:lang w:val="en-US"/>
               </w:rPr>
@@ -9538,7 +9556,6 @@
           <w:p>
             <w:pPr>
               <w:ind w:firstLine="0"/>
-              <w:jc w:val="center"/>
               <w:rPr>
                 <w:lang w:val="en-US"/>
               </w:rPr>
@@ -9559,7 +9576,6 @@
           <w:p>
             <w:pPr>
               <w:ind w:firstLine="0"/>
-              <w:jc w:val="left"/>
               <w:rPr>
                 <w:lang w:val="en-US"/>
               </w:rPr>
@@ -9666,7 +9682,6 @@
           <w:p>
             <w:pPr>
               <w:ind w:firstLine="0"/>
-              <w:jc w:val="left"/>
               <w:rPr>
                 <w:lang w:val="en-US"/>
               </w:rPr>
@@ -9697,7 +9712,6 @@
           <w:p>
             <w:pPr>
               <w:ind w:firstLine="0"/>
-              <w:jc w:val="center"/>
               <w:rPr>
                 <w:lang w:val="en-US"/>
               </w:rPr>
@@ -9718,7 +9732,6 @@
           <w:p>
             <w:pPr>
               <w:ind w:firstLine="0"/>
-              <w:jc w:val="center"/>
               <w:rPr>
                 <w:lang w:val="en-US"/>
               </w:rPr>
@@ -9739,7 +9752,6 @@
           <w:p>
             <w:pPr>
               <w:ind w:firstLine="0"/>
-              <w:jc w:val="left"/>
               <w:rPr>
                 <w:lang w:val="en-US"/>
               </w:rPr>
@@ -9846,7 +9858,6 @@
           <w:p>
             <w:pPr>
               <w:ind w:firstLine="0"/>
-              <w:jc w:val="left"/>
               <w:rPr>
                 <w:lang w:val="en-US"/>
               </w:rPr>
@@ -9877,7 +9888,6 @@
           <w:p>
             <w:pPr>
               <w:ind w:firstLine="0"/>
-              <w:jc w:val="center"/>
               <w:rPr>
                 <w:lang w:val="en-US"/>
               </w:rPr>
@@ -9898,7 +9908,6 @@
           <w:p>
             <w:pPr>
               <w:ind w:firstLine="0"/>
-              <w:jc w:val="center"/>
               <w:rPr>
                 <w:lang w:val="en-US"/>
               </w:rPr>
@@ -9919,7 +9928,6 @@
           <w:p>
             <w:pPr>
               <w:ind w:firstLine="0"/>
-              <w:jc w:val="left"/>
               <w:rPr>
                 <w:lang w:val="en-US"/>
               </w:rPr>
@@ -10012,7 +10020,6 @@
           <w:p>
             <w:pPr>
               <w:ind w:firstLine="0"/>
-              <w:jc w:val="left"/>
               <w:rPr>
                 <w:lang w:val="en-US"/>
               </w:rPr>
@@ -10035,7 +10042,6 @@
           <w:p>
             <w:pPr>
               <w:ind w:firstLine="0"/>
-              <w:jc w:val="center"/>
               <w:rPr>
                 <w:lang w:val="en-US"/>
               </w:rPr>
@@ -10056,7 +10062,6 @@
           <w:p>
             <w:pPr>
               <w:ind w:firstLine="0"/>
-              <w:jc w:val="center"/>
               <w:rPr>
                 <w:lang w:val="en-US"/>
               </w:rPr>
@@ -10077,7 +10082,6 @@
           <w:p>
             <w:pPr>
               <w:ind w:firstLine="0"/>
-              <w:jc w:val="left"/>
               <w:rPr>
                 <w:lang w:val="en-US"/>
               </w:rPr>
@@ -10095,7 +10099,6 @@
           <w:p>
             <w:pPr>
               <w:ind w:firstLine="0"/>
-              <w:jc w:val="left"/>
             </w:pPr>
             <w:r>
               <w:t>Hypertext Transfer Protocol</w:t>
@@ -10112,7 +10115,6 @@
           <w:p>
             <w:pPr>
               <w:ind w:firstLine="0"/>
-              <w:jc w:val="center"/>
               <w:rPr>
                 <w:lang w:val="en-US"/>
               </w:rPr>
@@ -10133,7 +10135,6 @@
           <w:p>
             <w:pPr>
               <w:ind w:firstLine="0"/>
-              <w:jc w:val="center"/>
               <w:rPr>
                 <w:lang w:val="en-US"/>
               </w:rPr>
@@ -10154,7 +10155,6 @@
           <w:p>
             <w:pPr>
               <w:ind w:firstLine="0"/>
-              <w:jc w:val="left"/>
             </w:pPr>
             <w:r>
               <w:t>Giao diện lập trình ứng dụng</w:t>
@@ -10169,7 +10169,6 @@
           <w:p>
             <w:pPr>
               <w:ind w:firstLine="0"/>
-              <w:jc w:val="left"/>
             </w:pPr>
             <w:r>
               <w:t>Application Programming Interface</w:t>
@@ -10233,7 +10232,6 @@
     </w:p>
     <w:p>
       <w:pPr>
-        <w:jc w:val="center"/>
         <w:rPr>
           <w:lang w:val="en-US"/>
         </w:rPr>
@@ -10777,6 +10775,7 @@
         <w:pStyle w:val="NormalWeb"/>
         <w:spacing w:line="360" w:lineRule="auto"/>
         <w:ind w:firstLine="426"/>
+        <w:jc w:val="both"/>
         <w:rPr>
           <w:sz w:val="28"/>
           <w:szCs w:val="28"/>
@@ -10849,6 +10848,7 @@
         <w:pStyle w:val="NormalWeb"/>
         <w:spacing w:line="360" w:lineRule="auto"/>
         <w:ind w:firstLine="426"/>
+        <w:jc w:val="both"/>
         <w:rPr>
           <w:sz w:val="28"/>
           <w:szCs w:val="28"/>
@@ -10873,7 +10873,7 @@
           <w:szCs w:val="28"/>
           <w:lang w:val="vi"/>
         </w:rPr>
-        <w:t xml:space="preserve">rèn luyện khả năng phân tích yêu cầu người dùng, thiết kế cơ sở dữ liệu, xây dựng giao diện người dùng, và triển </w:t>
+        <w:t xml:space="preserve">rèn luyện khả năng phân tích yêu cầu người dùng, thiết kế cơ sở dữ liệu, xây dựng giao diện người dùng, và triển khai </w:t>
       </w:r>
       <w:r>
         <w:rPr>
@@ -10886,7 +10886,7 @@
           <w:lang w:val="vi"/>
         </w:rPr>
         <w:lastRenderedPageBreak/>
-        <w:t>khai hệ thống hoàn chỉnh</w:t>
+        <w:t>hệ thống hoàn chỉnh</w:t>
       </w:r>
       <w:r>
         <w:rPr>
@@ -10932,6 +10932,7 @@
         <w:pStyle w:val="NormalWeb"/>
         <w:spacing w:line="360" w:lineRule="auto"/>
         <w:ind w:firstLine="426"/>
+        <w:jc w:val="both"/>
         <w:rPr>
           <w:sz w:val="28"/>
           <w:szCs w:val="28"/>
@@ -11034,6 +11035,7 @@
         <w:pStyle w:val="NormalWeb"/>
         <w:spacing w:line="360" w:lineRule="auto"/>
         <w:ind w:firstLine="426"/>
+        <w:jc w:val="both"/>
         <w:rPr>
           <w:sz w:val="28"/>
           <w:szCs w:val="28"/>
@@ -11130,7 +11132,6 @@
           <w:numId w:val="59"/>
         </w:numPr>
         <w:spacing w:after="0"/>
-        <w:jc w:val="left"/>
       </w:pPr>
       <w:r>
         <w:t>Khảo sát hệ thống</w:t>
@@ -11150,7 +11151,6 @@
           <w:numId w:val="59"/>
         </w:numPr>
         <w:spacing w:after="0"/>
-        <w:jc w:val="left"/>
       </w:pPr>
       <w:r>
         <w:t>Phân tích và thiết kế.</w:t>
@@ -11164,7 +11164,6 @@
           <w:numId w:val="59"/>
         </w:numPr>
         <w:spacing w:after="0"/>
-        <w:jc w:val="left"/>
       </w:pPr>
       <w:r>
         <w:t>Xây dựng cơ sở dữ liệu.</w:t>
@@ -11178,7 +11177,6 @@
           <w:numId w:val="59"/>
         </w:numPr>
         <w:spacing w:after="0"/>
-        <w:jc w:val="left"/>
       </w:pPr>
       <w:r>
         <w:t>Lập trình hệ thống</w:t>
@@ -11214,8 +11212,7 @@
     <w:p>
       <w:pPr>
         <w:pStyle w:val="ListParagraph"/>
-        <w:ind w:left="360" w:firstLine="0"/>
-        <w:jc w:val="left"/>
+        <w:ind w:left="0" w:firstLine="720"/>
       </w:pPr>
       <w:r>
         <w:t>Đề tài xây dựng website bán hàng ở mức cơ bản, cho phép khách hàng xem sản phẩm, tìm kiếm và đặt hàng, cho phép người quản trị có thể quản lý hệ thống</w:t>
@@ -14396,7 +14393,6 @@
     </w:p>
     <w:p>
       <w:pPr>
-        <w:jc w:val="center"/>
         <w:rPr>
           <w:b/>
           <w:bCs/>
@@ -14465,7 +14461,7 @@
                 <w:szCs w:val="28"/>
                 <w:lang w:val="vi-VN"/>
               </w:rPr>
-              <w:t xml:space="preserve">Kế hoạch phỏng vấn </w:t>
+              <w:t>Kế hoạch phỏng vấn</w:t>
             </w:r>
           </w:p>
         </w:tc>
@@ -15900,88 +15896,51 @@
     <w:p>
       <w:pPr>
         <w:pStyle w:val="Caption"/>
-        <w:spacing w:line="360" w:lineRule="auto"/>
+        <w:rPr>
+          <w:lang w:val="vi-VN"/>
+        </w:rPr>
+      </w:pPr>
+    </w:p>
+    <w:p>
+      <w:pPr>
+        <w:pStyle w:val="Caption"/>
         <w:rPr>
           <w:b/>
           <w:bCs/>
-          <w:i w:val="0"/>
-          <w:iCs w:val="0"/>
-          <w:color w:val="auto"/>
           <w:lang w:val="vi-VN"/>
         </w:rPr>
       </w:pPr>
-    </w:p>
-    <w:p>
-      <w:pPr>
-        <w:pStyle w:val="Caption"/>
-        <w:spacing w:line="360" w:lineRule="auto"/>
-        <w:rPr>
-          <w:b/>
-          <w:bCs/>
-          <w:i w:val="0"/>
-          <w:iCs w:val="0"/>
-          <w:color w:val="auto"/>
+      <w:bookmarkStart w:id="15" w:name="_Toc211546466"/>
+      <w:r>
+        <w:rPr>
           <w:lang w:val="vi-VN"/>
         </w:rPr>
-      </w:pPr>
-      <w:bookmarkStart w:id="15" w:name="_Toc211546466"/>
-      <w:r>
-        <w:rPr>
-          <w:color w:val="auto"/>
-          <w:sz w:val="28"/>
-          <w:szCs w:val="28"/>
+        <w:t xml:space="preserve">Bảng </w:t>
+      </w:r>
+      <w:r>
+        <w:fldChar w:fldCharType="begin"/>
+      </w:r>
+      <w:r>
+        <w:rPr>
           <w:lang w:val="vi-VN"/>
         </w:rPr>
-        <w:t xml:space="preserve">Bảng </w:t>
-      </w:r>
-      <w:r>
-        <w:rPr>
-          <w:color w:val="auto"/>
-          <w:sz w:val="28"/>
-          <w:szCs w:val="28"/>
-        </w:rPr>
-        <w:fldChar w:fldCharType="begin"/>
-      </w:r>
-      <w:r>
-        <w:rPr>
-          <w:color w:val="auto"/>
-          <w:sz w:val="28"/>
-          <w:szCs w:val="28"/>
+        <w:instrText xml:space="preserve"> SEQ Bảng \* ARABIC </w:instrText>
+      </w:r>
+      <w:r>
+        <w:fldChar w:fldCharType="separate"/>
+      </w:r>
+      <w:r>
+        <w:rPr>
           <w:lang w:val="vi-VN"/>
         </w:rPr>
-        <w:instrText xml:space="preserve"> SEQ Bảng \* ARABIC </w:instrText>
-      </w:r>
-      <w:r>
-        <w:rPr>
-          <w:color w:val="auto"/>
-          <w:sz w:val="28"/>
-          <w:szCs w:val="28"/>
-        </w:rPr>
-        <w:fldChar w:fldCharType="separate"/>
-      </w:r>
-      <w:r>
-        <w:rPr>
-          <w:color w:val="auto"/>
-          <w:sz w:val="28"/>
-          <w:szCs w:val="28"/>
-          <w:lang w:val="vi-VN"/>
-        </w:rPr>
         <w:t>1</w:t>
       </w:r>
       <w:r>
-        <w:rPr>
-          <w:color w:val="auto"/>
-          <w:sz w:val="28"/>
-          <w:szCs w:val="28"/>
-        </w:rPr>
         <w:fldChar w:fldCharType="end"/>
       </w:r>
       <w:bookmarkStart w:id="16" w:name="_Toc8418"/>
       <w:r>
         <w:rPr>
-          <w:color w:val="auto"/>
-          <w:sz w:val="28"/>
-          <w:szCs w:val="28"/>
           <w:lang w:val="vi-VN"/>
         </w:rPr>
         <w:t>. Bảng kế hoạch phỏng vấn</w:t>
@@ -15991,12 +15950,11 @@
     </w:p>
     <w:p>
       <w:pPr>
-        <w:ind w:left="1355"/>
-        <w:jc w:val="left"/>
+        <w:pStyle w:val="Caption"/>
         <w:rPr>
           <w:b/>
           <w:bCs/>
-          <w:lang w:val="vi-VN"/>
+          <w:lang w:val="en-US"/>
         </w:rPr>
       </w:pPr>
       <w:r>
@@ -17312,72 +17270,41 @@
     <w:p>
       <w:pPr>
         <w:pStyle w:val="Caption"/>
-        <w:spacing w:line="360" w:lineRule="auto"/>
-        <w:rPr>
-          <w:color w:val="auto"/>
-          <w:sz w:val="28"/>
-          <w:szCs w:val="28"/>
+        <w:rPr>
           <w:lang w:val="vi-VN"/>
         </w:rPr>
       </w:pPr>
       <w:bookmarkStart w:id="17" w:name="_Toc211546467"/>
       <w:r>
         <w:rPr>
-          <w:color w:val="auto"/>
-          <w:sz w:val="28"/>
-          <w:szCs w:val="28"/>
           <w:lang w:val="vi-VN"/>
         </w:rPr>
         <w:t xml:space="preserve">Bảng </w:t>
       </w:r>
       <w:r>
-        <w:rPr>
-          <w:color w:val="auto"/>
-          <w:sz w:val="28"/>
-          <w:szCs w:val="28"/>
-        </w:rPr>
         <w:fldChar w:fldCharType="begin"/>
       </w:r>
       <w:r>
         <w:rPr>
-          <w:color w:val="auto"/>
-          <w:sz w:val="28"/>
-          <w:szCs w:val="28"/>
           <w:lang w:val="vi-VN"/>
         </w:rPr>
         <w:instrText xml:space="preserve"> SEQ Bảng \* ARABIC </w:instrText>
       </w:r>
       <w:r>
-        <w:rPr>
-          <w:color w:val="auto"/>
-          <w:sz w:val="28"/>
-          <w:szCs w:val="28"/>
-        </w:rPr>
         <w:fldChar w:fldCharType="separate"/>
       </w:r>
       <w:r>
         <w:rPr>
-          <w:color w:val="auto"/>
-          <w:sz w:val="28"/>
-          <w:szCs w:val="28"/>
           <w:lang w:val="vi-VN"/>
         </w:rPr>
         <w:t>2</w:t>
       </w:r>
       <w:r>
-        <w:rPr>
-          <w:color w:val="auto"/>
-          <w:sz w:val="28"/>
-          <w:szCs w:val="28"/>
-        </w:rPr>
         <w:fldChar w:fldCharType="end"/>
       </w:r>
       <w:bookmarkStart w:id="18" w:name="_Toc2923"/>
       <w:r>
         <w:rPr>
-          <w:color w:val="auto"/>
-          <w:sz w:val="28"/>
-          <w:szCs w:val="28"/>
           <w:lang w:val="vi-VN"/>
         </w:rPr>
         <w:t>. Phiếu phỏng vấn</w:t>
@@ -19462,7 +19389,7 @@
     <w:p>
       <w:pPr>
         <w:pStyle w:val="ListParagraph"/>
-        <w:ind w:left="363"/>
+        <w:ind w:left="0"/>
         <w:rPr>
           <w:lang w:val="en-US"/>
         </w:rPr>
@@ -20261,7 +20188,7 @@
     <w:p>
       <w:pPr>
         <w:pStyle w:val="ListParagraph"/>
-        <w:ind w:left="363"/>
+        <w:ind w:left="0"/>
         <w:rPr>
           <w:lang w:val="en-US"/>
         </w:rPr>
@@ -20753,49 +20680,49 @@
         <w:rPr>
           <w:lang w:val="en-US"/>
         </w:rPr>
+        <w:t>của</w:t>
+      </w:r>
+      <w:proofErr w:type="spellEnd"/>
+      <w:r>
+        <w:rPr>
+          <w:lang w:val="en-US"/>
+        </w:rPr>
+        <w:t xml:space="preserve"> </w:t>
+      </w:r>
+      <w:proofErr w:type="spellStart"/>
+      <w:r>
+        <w:rPr>
+          <w:lang w:val="en-US"/>
+        </w:rPr>
+        <w:t>hệ</w:t>
+      </w:r>
+      <w:proofErr w:type="spellEnd"/>
+      <w:r>
+        <w:rPr>
+          <w:lang w:val="en-US"/>
+        </w:rPr>
+        <w:t xml:space="preserve"> </w:t>
+      </w:r>
+      <w:proofErr w:type="spellStart"/>
+      <w:r>
+        <w:rPr>
+          <w:lang w:val="en-US"/>
+        </w:rPr>
+        <w:t>thống</w:t>
+      </w:r>
+      <w:proofErr w:type="spellEnd"/>
+      <w:r>
+        <w:rPr>
+          <w:lang w:val="en-US"/>
+        </w:rPr>
+        <w:t xml:space="preserve"> </w:t>
+      </w:r>
+      <w:proofErr w:type="spellStart"/>
+      <w:r>
+        <w:rPr>
+          <w:lang w:val="en-US"/>
+        </w:rPr>
         <w:lastRenderedPageBreak/>
-        <w:t>của</w:t>
-      </w:r>
-      <w:proofErr w:type="spellEnd"/>
-      <w:r>
-        <w:rPr>
-          <w:lang w:val="en-US"/>
-        </w:rPr>
-        <w:t xml:space="preserve"> </w:t>
-      </w:r>
-      <w:proofErr w:type="spellStart"/>
-      <w:r>
-        <w:rPr>
-          <w:lang w:val="en-US"/>
-        </w:rPr>
-        <w:t>hệ</w:t>
-      </w:r>
-      <w:proofErr w:type="spellEnd"/>
-      <w:r>
-        <w:rPr>
-          <w:lang w:val="en-US"/>
-        </w:rPr>
-        <w:t xml:space="preserve"> </w:t>
-      </w:r>
-      <w:proofErr w:type="spellStart"/>
-      <w:r>
-        <w:rPr>
-          <w:lang w:val="en-US"/>
-        </w:rPr>
-        <w:t>thống</w:t>
-      </w:r>
-      <w:proofErr w:type="spellEnd"/>
-      <w:r>
-        <w:rPr>
-          <w:lang w:val="en-US"/>
-        </w:rPr>
-        <w:t xml:space="preserve"> </w:t>
-      </w:r>
-      <w:proofErr w:type="spellStart"/>
-      <w:r>
-        <w:rPr>
-          <w:lang w:val="en-US"/>
-        </w:rPr>
         <w:t>như</w:t>
       </w:r>
       <w:proofErr w:type="spellEnd"/>
@@ -21047,7 +20974,7 @@
     <w:p>
       <w:pPr>
         <w:pStyle w:val="ListParagraph"/>
-        <w:ind w:left="363"/>
+        <w:ind w:left="0"/>
         <w:rPr>
           <w:lang w:val="en-US"/>
         </w:rPr>
@@ -21874,7 +21801,7 @@
     <w:p>
       <w:pPr>
         <w:pStyle w:val="ListParagraph"/>
-        <w:ind w:left="363"/>
+        <w:ind w:left="0"/>
         <w:rPr>
           <w:lang w:val="en-US"/>
         </w:rPr>
@@ -22506,7 +22433,7 @@
     <w:p>
       <w:pPr>
         <w:pStyle w:val="ListParagraph"/>
-        <w:ind w:left="426" w:firstLine="294"/>
+        <w:ind w:left="0" w:firstLine="294"/>
         <w:rPr>
           <w:lang w:val="en-US"/>
         </w:rPr>
@@ -23599,7 +23526,7 @@
     <w:p>
       <w:pPr>
         <w:pStyle w:val="ListParagraph"/>
-        <w:ind w:left="426" w:firstLine="294"/>
+        <w:ind w:left="0" w:firstLine="294"/>
         <w:rPr>
           <w:lang w:val="en-US"/>
         </w:rPr>
@@ -24510,7 +24437,7 @@
     <w:p>
       <w:pPr>
         <w:pStyle w:val="ListParagraph"/>
-        <w:ind w:left="426" w:firstLine="294"/>
+        <w:ind w:left="0" w:firstLine="294"/>
         <w:rPr>
           <w:lang w:val="en-US"/>
         </w:rPr>
@@ -25583,6 +25510,7 @@
           <w:iCs/>
           <w:lang w:val="en-US"/>
         </w:rPr>
+        <w:lastRenderedPageBreak/>
         <w:t xml:space="preserve">1.3.3. </w:t>
       </w:r>
       <w:proofErr w:type="spellStart"/>
@@ -25786,7 +25714,7 @@
     <w:p>
       <w:pPr>
         <w:pStyle w:val="ListParagraph"/>
-        <w:ind w:left="426" w:firstLine="283"/>
+        <w:ind w:left="0" w:firstLine="283"/>
         <w:rPr>
           <w:lang w:val="en-US"/>
         </w:rPr>
@@ -26389,7 +26317,7 @@
     <w:p>
       <w:pPr>
         <w:pStyle w:val="ListParagraph"/>
-        <w:ind w:left="426" w:firstLine="283"/>
+        <w:ind w:left="0" w:firstLine="283"/>
         <w:rPr>
           <w:lang w:val="en-US"/>
         </w:rPr>
@@ -27174,7 +27102,7 @@
     <w:p>
       <w:pPr>
         <w:pStyle w:val="ListParagraph"/>
-        <w:ind w:left="426" w:firstLine="283"/>
+        <w:ind w:left="0" w:firstLine="283"/>
         <w:rPr>
           <w:lang w:val="en-US"/>
         </w:rPr>
@@ -27931,7 +27859,7 @@
     <w:p>
       <w:pPr>
         <w:pStyle w:val="ListParagraph"/>
-        <w:ind w:left="426" w:firstLine="283"/>
+        <w:ind w:left="0" w:firstLine="283"/>
         <w:rPr>
           <w:lang w:val="en-US"/>
         </w:rPr>
@@ -29072,7 +29000,6 @@
       <w:pPr>
         <w:spacing w:before="240" w:after="0"/>
         <w:ind w:left="714" w:hanging="357"/>
-        <w:jc w:val="left"/>
       </w:pPr>
       <w:r>
         <w:br w:type="page"/>
@@ -29264,7 +29191,6 @@
       <w:pPr>
         <w:spacing w:before="240" w:after="0" w:line="26" w:lineRule="atLeast"/>
         <w:ind w:left="714" w:hanging="357"/>
-        <w:jc w:val="left"/>
         <w:rPr>
           <w:szCs w:val="28"/>
         </w:rPr>
@@ -29419,7 +29345,7 @@
 </file>
 
 <file path=word/endnotes.xml><?xml version="1.0" encoding="utf-8"?>
-<w:endnotes xmlns:wpc="http://schemas.microsoft.com/office/word/2010/wordprocessingCanvas" xmlns:cx="http://schemas.microsoft.com/office/drawing/2014/chartex" xmlns:cx1="http://schemas.microsoft.com/office/drawing/2015/9/8/chartex" xmlns:cx2="http://schemas.microsoft.com/office/drawing/2015/10/21/chartex" xmlns:cx3="http://schemas.microsoft.com/office/drawing/2016/5/9/chartex" xmlns:cx4="http://schemas.microsoft.com/office/drawing/2016/5/10/chartex" xmlns:cx5="http://schemas.microsoft.com/office/drawing/2016/5/11/chartex" xmlns:cx6="http://schemas.microsoft.com/office/drawing/2016/5/12/chartex" xmlns:cx7="http://schemas.microsoft.com/office/drawing/2016/5/13/chartex" xmlns:cx8="http://schemas.microsoft.com/office/drawing/2016/5/14/chartex" xmlns:mc="http://schemas.openxmlformats.org/markup-compatibility/2006" xmlns:aink="http://schemas.microsoft.com/office/drawing/2016/ink" xmlns:am3d="http://schemas.microsoft.com/office/drawing/2017/model3d" xmlns:o="urn:schemas-microsoft-com:office:office" xmlns:oel="http://schemas.microsoft.com/office/2019/extlst" xmlns:r="http://schemas.openxmlformats.org/officeDocument/2006/relationships" xmlns:m="http://schemas.openxmlformats.org/officeDocument/2006/math" xmlns:v="urn:schemas-microsoft-com:vml" xmlns:wp14="http://schemas.microsoft.com/office/word/2010/wordprocessingDrawing" xmlns:wp="http://schemas.openxmlformats.org/drawingml/2006/wordprocessingDrawing" xmlns:w10="urn:schemas-microsoft-com:office:word" xmlns:w="http://schemas.openxmlformats.org/wordprocessingml/2006/main" xmlns:w14="http://schemas.microsoft.com/office/word/2010/wordml" xmlns:w15="http://schemas.microsoft.com/office/word/2012/wordml" xmlns:w16cex="http://schemas.microsoft.com/office/word/2018/wordml/cex" xmlns:w16cid="http://schemas.microsoft.com/office/word/2016/wordml/cid" xmlns:w16="http://schemas.microsoft.com/office/word/2018/wordml" xmlns:w16du="http://schemas.microsoft.com/office/word/2023/wordml/word16du" xmlns:w16sdtdh="http://schemas.microsoft.com/office/word/2020/wordml/sdtdatahash" xmlns:w16se="http://schemas.microsoft.com/office/word/2015/wordml/symex" xmlns:wpg="http://schemas.microsoft.com/office/word/2010/wordprocessingGroup" xmlns:wpi="http://schemas.microsoft.com/office/word/2010/wordprocessingInk" xmlns:wne="http://schemas.microsoft.com/office/word/2006/wordml" xmlns:wps="http://schemas.microsoft.com/office/word/2010/wordprocessingShape" mc:Ignorable="w14 w15 w16se w16cid w16 w16cex w16sdtdh w16du wp14">
+<w:endnotes xmlns:wpc="http://schemas.microsoft.com/office/word/2010/wordprocessingCanvas" xmlns:cx="http://schemas.microsoft.com/office/drawing/2014/chartex" xmlns:cx1="http://schemas.microsoft.com/office/drawing/2015/9/8/chartex" xmlns:cx2="http://schemas.microsoft.com/office/drawing/2015/10/21/chartex" xmlns:cx3="http://schemas.microsoft.com/office/drawing/2016/5/9/chartex" xmlns:cx4="http://schemas.microsoft.com/office/drawing/2016/5/10/chartex" xmlns:cx5="http://schemas.microsoft.com/office/drawing/2016/5/11/chartex" xmlns:cx6="http://schemas.microsoft.com/office/drawing/2016/5/12/chartex" xmlns:cx7="http://schemas.microsoft.com/office/drawing/2016/5/13/chartex" xmlns:cx8="http://schemas.microsoft.com/office/drawing/2016/5/14/chartex" xmlns:mc="http://schemas.openxmlformats.org/markup-compatibility/2006" xmlns:aink="http://schemas.microsoft.com/office/drawing/2016/ink" xmlns:am3d="http://schemas.microsoft.com/office/drawing/2017/model3d" xmlns:o="urn:schemas-microsoft-com:office:office" xmlns:oel="http://schemas.microsoft.com/office/2019/extlst" xmlns:r="http://schemas.openxmlformats.org/officeDocument/2006/relationships" xmlns:m="http://schemas.openxmlformats.org/officeDocument/2006/math" xmlns:v="urn:schemas-microsoft-com:vml" xmlns:wp14="http://schemas.microsoft.com/office/word/2010/wordprocessingDrawing" xmlns:wp="http://schemas.openxmlformats.org/drawingml/2006/wordprocessingDrawing" xmlns:w10="urn:schemas-microsoft-com:office:word" xmlns:w="http://schemas.openxmlformats.org/wordprocessingml/2006/main" xmlns:w14="http://schemas.microsoft.com/office/word/2010/wordml" xmlns:w15="http://schemas.microsoft.com/office/word/2012/wordml" xmlns:w16cex="http://schemas.microsoft.com/office/word/2018/wordml/cex" xmlns:w16cid="http://schemas.microsoft.com/office/word/2016/wordml/cid" xmlns:w16="http://schemas.microsoft.com/office/word/2018/wordml" xmlns:w16sdtdh="http://schemas.microsoft.com/office/word/2020/wordml/sdtdatahash" xmlns:w16se="http://schemas.microsoft.com/office/word/2015/wordml/symex" xmlns:wpg="http://schemas.microsoft.com/office/word/2010/wordprocessingGroup" xmlns:wpi="http://schemas.microsoft.com/office/word/2010/wordprocessingInk" xmlns:wne="http://schemas.microsoft.com/office/word/2006/wordml" xmlns:wps="http://schemas.microsoft.com/office/word/2010/wordprocessingShape" mc:Ignorable="w14 w15 w16se w16cid w16 w16cex w16sdtdh wp14">
   <w:endnote w:type="separator" w:id="-1">
     <w:p>
       <w:pPr>
@@ -29444,7 +29370,7 @@
 </file>
 
 <file path=word/footer1.xml><?xml version="1.0" encoding="utf-8"?>
-<w:ftr xmlns:wpc="http://schemas.microsoft.com/office/word/2010/wordprocessingCanvas" xmlns:cx="http://schemas.microsoft.com/office/drawing/2014/chartex" xmlns:cx1="http://schemas.microsoft.com/office/drawing/2015/9/8/chartex" xmlns:cx2="http://schemas.microsoft.com/office/drawing/2015/10/21/chartex" xmlns:cx3="http://schemas.microsoft.com/office/drawing/2016/5/9/chartex" xmlns:cx4="http://schemas.microsoft.com/office/drawing/2016/5/10/chartex" xmlns:cx5="http://schemas.microsoft.com/office/drawing/2016/5/11/chartex" xmlns:cx6="http://schemas.microsoft.com/office/drawing/2016/5/12/chartex" xmlns:cx7="http://schemas.microsoft.com/office/drawing/2016/5/13/chartex" xmlns:cx8="http://schemas.microsoft.com/office/drawing/2016/5/14/chartex" xmlns:mc="http://schemas.openxmlformats.org/markup-compatibility/2006" xmlns:aink="http://schemas.microsoft.com/office/drawing/2016/ink" xmlns:am3d="http://schemas.microsoft.com/office/drawing/2017/model3d" xmlns:o="urn:schemas-microsoft-com:office:office" xmlns:oel="http://schemas.microsoft.com/office/2019/extlst" xmlns:r="http://schemas.openxmlformats.org/officeDocument/2006/relationships" xmlns:m="http://schemas.openxmlformats.org/officeDocument/2006/math" xmlns:v="urn:schemas-microsoft-com:vml" xmlns:wp14="http://schemas.microsoft.com/office/word/2010/wordprocessingDrawing" xmlns:wp="http://schemas.openxmlformats.org/drawingml/2006/wordprocessingDrawing" xmlns:w10="urn:schemas-microsoft-com:office:word" xmlns:w="http://schemas.openxmlformats.org/wordprocessingml/2006/main" xmlns:w14="http://schemas.microsoft.com/office/word/2010/wordml" xmlns:w15="http://schemas.microsoft.com/office/word/2012/wordml" xmlns:w16cex="http://schemas.microsoft.com/office/word/2018/wordml/cex" xmlns:w16cid="http://schemas.microsoft.com/office/word/2016/wordml/cid" xmlns:w16="http://schemas.microsoft.com/office/word/2018/wordml" xmlns:w16du="http://schemas.microsoft.com/office/word/2023/wordml/word16du" xmlns:w16sdtdh="http://schemas.microsoft.com/office/word/2020/wordml/sdtdatahash" xmlns:w16se="http://schemas.microsoft.com/office/word/2015/wordml/symex" xmlns:wpg="http://schemas.microsoft.com/office/word/2010/wordprocessingGroup" xmlns:wpi="http://schemas.microsoft.com/office/word/2010/wordprocessingInk" xmlns:wne="http://schemas.microsoft.com/office/word/2006/wordml" xmlns:wps="http://schemas.microsoft.com/office/word/2010/wordprocessingShape" mc:Ignorable="w14 w15 w16se w16cid w16 w16cex w16sdtdh w16du wp14">
+<w:ftr xmlns:wpc="http://schemas.microsoft.com/office/word/2010/wordprocessingCanvas" xmlns:cx="http://schemas.microsoft.com/office/drawing/2014/chartex" xmlns:cx1="http://schemas.microsoft.com/office/drawing/2015/9/8/chartex" xmlns:cx2="http://schemas.microsoft.com/office/drawing/2015/10/21/chartex" xmlns:cx3="http://schemas.microsoft.com/office/drawing/2016/5/9/chartex" xmlns:cx4="http://schemas.microsoft.com/office/drawing/2016/5/10/chartex" xmlns:cx5="http://schemas.microsoft.com/office/drawing/2016/5/11/chartex" xmlns:cx6="http://schemas.microsoft.com/office/drawing/2016/5/12/chartex" xmlns:cx7="http://schemas.microsoft.com/office/drawing/2016/5/13/chartex" xmlns:cx8="http://schemas.microsoft.com/office/drawing/2016/5/14/chartex" xmlns:mc="http://schemas.openxmlformats.org/markup-compatibility/2006" xmlns:aink="http://schemas.microsoft.com/office/drawing/2016/ink" xmlns:am3d="http://schemas.microsoft.com/office/drawing/2017/model3d" xmlns:o="urn:schemas-microsoft-com:office:office" xmlns:oel="http://schemas.microsoft.com/office/2019/extlst" xmlns:r="http://schemas.openxmlformats.org/officeDocument/2006/relationships" xmlns:m="http://schemas.openxmlformats.org/officeDocument/2006/math" xmlns:v="urn:schemas-microsoft-com:vml" xmlns:wp14="http://schemas.microsoft.com/office/word/2010/wordprocessingDrawing" xmlns:wp="http://schemas.openxmlformats.org/drawingml/2006/wordprocessingDrawing" xmlns:w10="urn:schemas-microsoft-com:office:word" xmlns:w="http://schemas.openxmlformats.org/wordprocessingml/2006/main" xmlns:w14="http://schemas.microsoft.com/office/word/2010/wordml" xmlns:w15="http://schemas.microsoft.com/office/word/2012/wordml" xmlns:w16cex="http://schemas.microsoft.com/office/word/2018/wordml/cex" xmlns:w16cid="http://schemas.microsoft.com/office/word/2016/wordml/cid" xmlns:w16="http://schemas.microsoft.com/office/word/2018/wordml" xmlns:w16sdtdh="http://schemas.microsoft.com/office/word/2020/wordml/sdtdatahash" xmlns:w16se="http://schemas.microsoft.com/office/word/2015/wordml/symex" xmlns:wpg="http://schemas.microsoft.com/office/word/2010/wordprocessingGroup" xmlns:wpi="http://schemas.microsoft.com/office/word/2010/wordprocessingInk" xmlns:wne="http://schemas.microsoft.com/office/word/2006/wordml" xmlns:wps="http://schemas.microsoft.com/office/word/2010/wordprocessingShape" mc:Ignorable="w14 w15 w16se w16cid w16 w16cex w16sdtdh wp14">
   <w:p>
     <w:pPr>
       <w:pStyle w:val="Footer"/>
@@ -29465,7 +29391,7 @@
 </file>
 
 <file path=word/footer2.xml><?xml version="1.0" encoding="utf-8"?>
-<w:ftr xmlns:wpc="http://schemas.microsoft.com/office/word/2010/wordprocessingCanvas" xmlns:cx="http://schemas.microsoft.com/office/drawing/2014/chartex" xmlns:cx1="http://schemas.microsoft.com/office/drawing/2015/9/8/chartex" xmlns:cx2="http://schemas.microsoft.com/office/drawing/2015/10/21/chartex" xmlns:cx3="http://schemas.microsoft.com/office/drawing/2016/5/9/chartex" xmlns:cx4="http://schemas.microsoft.com/office/drawing/2016/5/10/chartex" xmlns:cx5="http://schemas.microsoft.com/office/drawing/2016/5/11/chartex" xmlns:cx6="http://schemas.microsoft.com/office/drawing/2016/5/12/chartex" xmlns:cx7="http://schemas.microsoft.com/office/drawing/2016/5/13/chartex" xmlns:cx8="http://schemas.microsoft.com/office/drawing/2016/5/14/chartex" xmlns:mc="http://schemas.openxmlformats.org/markup-compatibility/2006" xmlns:aink="http://schemas.microsoft.com/office/drawing/2016/ink" xmlns:am3d="http://schemas.microsoft.com/office/drawing/2017/model3d" xmlns:o="urn:schemas-microsoft-com:office:office" xmlns:oel="http://schemas.microsoft.com/office/2019/extlst" xmlns:r="http://schemas.openxmlformats.org/officeDocument/2006/relationships" xmlns:m="http://schemas.openxmlformats.org/officeDocument/2006/math" xmlns:v="urn:schemas-microsoft-com:vml" xmlns:wp14="http://schemas.microsoft.com/office/word/2010/wordprocessingDrawing" xmlns:wp="http://schemas.openxmlformats.org/drawingml/2006/wordprocessingDrawing" xmlns:w10="urn:schemas-microsoft-com:office:word" xmlns:w="http://schemas.openxmlformats.org/wordprocessingml/2006/main" xmlns:w14="http://schemas.microsoft.com/office/word/2010/wordml" xmlns:w15="http://schemas.microsoft.com/office/word/2012/wordml" xmlns:w16cex="http://schemas.microsoft.com/office/word/2018/wordml/cex" xmlns:w16cid="http://schemas.microsoft.com/office/word/2016/wordml/cid" xmlns:w16="http://schemas.microsoft.com/office/word/2018/wordml" xmlns:w16du="http://schemas.microsoft.com/office/word/2023/wordml/word16du" xmlns:w16sdtdh="http://schemas.microsoft.com/office/word/2020/wordml/sdtdatahash" xmlns:w16se="http://schemas.microsoft.com/office/word/2015/wordml/symex" xmlns:wpg="http://schemas.microsoft.com/office/word/2010/wordprocessingGroup" xmlns:wpi="http://schemas.microsoft.com/office/word/2010/wordprocessingInk" xmlns:wne="http://schemas.microsoft.com/office/word/2006/wordml" xmlns:wps="http://schemas.microsoft.com/office/word/2010/wordprocessingShape" mc:Ignorable="w14 w15 w16se w16cid w16 w16cex w16sdtdh w16du wp14">
+<w:ftr xmlns:wpc="http://schemas.microsoft.com/office/word/2010/wordprocessingCanvas" xmlns:cx="http://schemas.microsoft.com/office/drawing/2014/chartex" xmlns:cx1="http://schemas.microsoft.com/office/drawing/2015/9/8/chartex" xmlns:cx2="http://schemas.microsoft.com/office/drawing/2015/10/21/chartex" xmlns:cx3="http://schemas.microsoft.com/office/drawing/2016/5/9/chartex" xmlns:cx4="http://schemas.microsoft.com/office/drawing/2016/5/10/chartex" xmlns:cx5="http://schemas.microsoft.com/office/drawing/2016/5/11/chartex" xmlns:cx6="http://schemas.microsoft.com/office/drawing/2016/5/12/chartex" xmlns:cx7="http://schemas.microsoft.com/office/drawing/2016/5/13/chartex" xmlns:cx8="http://schemas.microsoft.com/office/drawing/2016/5/14/chartex" xmlns:mc="http://schemas.openxmlformats.org/markup-compatibility/2006" xmlns:aink="http://schemas.microsoft.com/office/drawing/2016/ink" xmlns:am3d="http://schemas.microsoft.com/office/drawing/2017/model3d" xmlns:o="urn:schemas-microsoft-com:office:office" xmlns:oel="http://schemas.microsoft.com/office/2019/extlst" xmlns:r="http://schemas.openxmlformats.org/officeDocument/2006/relationships" xmlns:m="http://schemas.openxmlformats.org/officeDocument/2006/math" xmlns:v="urn:schemas-microsoft-com:vml" xmlns:wp14="http://schemas.microsoft.com/office/word/2010/wordprocessingDrawing" xmlns:wp="http://schemas.openxmlformats.org/drawingml/2006/wordprocessingDrawing" xmlns:w10="urn:schemas-microsoft-com:office:word" xmlns:w="http://schemas.openxmlformats.org/wordprocessingml/2006/main" xmlns:w14="http://schemas.microsoft.com/office/word/2010/wordml" xmlns:w15="http://schemas.microsoft.com/office/word/2012/wordml" xmlns:w16cex="http://schemas.microsoft.com/office/word/2018/wordml/cex" xmlns:w16cid="http://schemas.microsoft.com/office/word/2016/wordml/cid" xmlns:w16="http://schemas.microsoft.com/office/word/2018/wordml" xmlns:w16sdtdh="http://schemas.microsoft.com/office/word/2020/wordml/sdtdatahash" xmlns:w16se="http://schemas.microsoft.com/office/word/2015/wordml/symex" xmlns:wpg="http://schemas.microsoft.com/office/word/2010/wordprocessingGroup" xmlns:wpi="http://schemas.microsoft.com/office/word/2010/wordprocessingInk" xmlns:wne="http://schemas.microsoft.com/office/word/2006/wordml" xmlns:wps="http://schemas.microsoft.com/office/word/2010/wordprocessingShape" mc:Ignorable="w14 w15 w16se w16cid w16 w16cex w16sdtdh wp14">
   <w:sdt>
     <w:sdtPr>
       <w:id w:val="-1290125979"/>
@@ -29533,7 +29459,7 @@
 </file>
 
 <file path=word/footer3.xml><?xml version="1.0" encoding="utf-8"?>
-<w:ftr xmlns:wpc="http://schemas.microsoft.com/office/word/2010/wordprocessingCanvas" xmlns:cx="http://schemas.microsoft.com/office/drawing/2014/chartex" xmlns:cx1="http://schemas.microsoft.com/office/drawing/2015/9/8/chartex" xmlns:cx2="http://schemas.microsoft.com/office/drawing/2015/10/21/chartex" xmlns:cx3="http://schemas.microsoft.com/office/drawing/2016/5/9/chartex" xmlns:cx4="http://schemas.microsoft.com/office/drawing/2016/5/10/chartex" xmlns:cx5="http://schemas.microsoft.com/office/drawing/2016/5/11/chartex" xmlns:cx6="http://schemas.microsoft.com/office/drawing/2016/5/12/chartex" xmlns:cx7="http://schemas.microsoft.com/office/drawing/2016/5/13/chartex" xmlns:cx8="http://schemas.microsoft.com/office/drawing/2016/5/14/chartex" xmlns:mc="http://schemas.openxmlformats.org/markup-compatibility/2006" xmlns:aink="http://schemas.microsoft.com/office/drawing/2016/ink" xmlns:am3d="http://schemas.microsoft.com/office/drawing/2017/model3d" xmlns:o="urn:schemas-microsoft-com:office:office" xmlns:oel="http://schemas.microsoft.com/office/2019/extlst" xmlns:r="http://schemas.openxmlformats.org/officeDocument/2006/relationships" xmlns:m="http://schemas.openxmlformats.org/officeDocument/2006/math" xmlns:v="urn:schemas-microsoft-com:vml" xmlns:wp14="http://schemas.microsoft.com/office/word/2010/wordprocessingDrawing" xmlns:wp="http://schemas.openxmlformats.org/drawingml/2006/wordprocessingDrawing" xmlns:w10="urn:schemas-microsoft-com:office:word" xmlns:w="http://schemas.openxmlformats.org/wordprocessingml/2006/main" xmlns:w14="http://schemas.microsoft.com/office/word/2010/wordml" xmlns:w15="http://schemas.microsoft.com/office/word/2012/wordml" xmlns:w16cex="http://schemas.microsoft.com/office/word/2018/wordml/cex" xmlns:w16cid="http://schemas.microsoft.com/office/word/2016/wordml/cid" xmlns:w16="http://schemas.microsoft.com/office/word/2018/wordml" xmlns:w16du="http://schemas.microsoft.com/office/word/2023/wordml/word16du" xmlns:w16sdtdh="http://schemas.microsoft.com/office/word/2020/wordml/sdtdatahash" xmlns:w16se="http://schemas.microsoft.com/office/word/2015/wordml/symex" xmlns:wpg="http://schemas.microsoft.com/office/word/2010/wordprocessingGroup" xmlns:wpi="http://schemas.microsoft.com/office/word/2010/wordprocessingInk" xmlns:wne="http://schemas.microsoft.com/office/word/2006/wordml" xmlns:wps="http://schemas.microsoft.com/office/word/2010/wordprocessingShape" mc:Ignorable="w14 w15 w16se w16cid w16 w16cex w16sdtdh w16du wp14">
+<w:ftr xmlns:wpc="http://schemas.microsoft.com/office/word/2010/wordprocessingCanvas" xmlns:cx="http://schemas.microsoft.com/office/drawing/2014/chartex" xmlns:cx1="http://schemas.microsoft.com/office/drawing/2015/9/8/chartex" xmlns:cx2="http://schemas.microsoft.com/office/drawing/2015/10/21/chartex" xmlns:cx3="http://schemas.microsoft.com/office/drawing/2016/5/9/chartex" xmlns:cx4="http://schemas.microsoft.com/office/drawing/2016/5/10/chartex" xmlns:cx5="http://schemas.microsoft.com/office/drawing/2016/5/11/chartex" xmlns:cx6="http://schemas.microsoft.com/office/drawing/2016/5/12/chartex" xmlns:cx7="http://schemas.microsoft.com/office/drawing/2016/5/13/chartex" xmlns:cx8="http://schemas.microsoft.com/office/drawing/2016/5/14/chartex" xmlns:mc="http://schemas.openxmlformats.org/markup-compatibility/2006" xmlns:aink="http://schemas.microsoft.com/office/drawing/2016/ink" xmlns:am3d="http://schemas.microsoft.com/office/drawing/2017/model3d" xmlns:o="urn:schemas-microsoft-com:office:office" xmlns:oel="http://schemas.microsoft.com/office/2019/extlst" xmlns:r="http://schemas.openxmlformats.org/officeDocument/2006/relationships" xmlns:m="http://schemas.openxmlformats.org/officeDocument/2006/math" xmlns:v="urn:schemas-microsoft-com:vml" xmlns:wp14="http://schemas.microsoft.com/office/word/2010/wordprocessingDrawing" xmlns:wp="http://schemas.openxmlformats.org/drawingml/2006/wordprocessingDrawing" xmlns:w10="urn:schemas-microsoft-com:office:word" xmlns:w="http://schemas.openxmlformats.org/wordprocessingml/2006/main" xmlns:w14="http://schemas.microsoft.com/office/word/2010/wordml" xmlns:w15="http://schemas.microsoft.com/office/word/2012/wordml" xmlns:w16cex="http://schemas.microsoft.com/office/word/2018/wordml/cex" xmlns:w16cid="http://schemas.microsoft.com/office/word/2016/wordml/cid" xmlns:w16="http://schemas.microsoft.com/office/word/2018/wordml" xmlns:w16sdtdh="http://schemas.microsoft.com/office/word/2020/wordml/sdtdatahash" xmlns:w16se="http://schemas.microsoft.com/office/word/2015/wordml/symex" xmlns:wpg="http://schemas.microsoft.com/office/word/2010/wordprocessingGroup" xmlns:wpi="http://schemas.microsoft.com/office/word/2010/wordprocessingInk" xmlns:wne="http://schemas.microsoft.com/office/word/2006/wordml" xmlns:wps="http://schemas.microsoft.com/office/word/2010/wordprocessingShape" mc:Ignorable="w14 w15 w16se w16cid w16 w16cex w16sdtdh wp14">
   <w:p>
     <w:pPr>
       <w:pStyle w:val="Footer"/>
@@ -29554,7 +29480,7 @@
 </file>
 
 <file path=word/footnotes.xml><?xml version="1.0" encoding="utf-8"?>
-<w:footnotes xmlns:wpc="http://schemas.microsoft.com/office/word/2010/wordprocessingCanvas" xmlns:cx="http://schemas.microsoft.com/office/drawing/2014/chartex" xmlns:cx1="http://schemas.microsoft.com/office/drawing/2015/9/8/chartex" xmlns:cx2="http://schemas.microsoft.com/office/drawing/2015/10/21/chartex" xmlns:cx3="http://schemas.microsoft.com/office/drawing/2016/5/9/chartex" xmlns:cx4="http://schemas.microsoft.com/office/drawing/2016/5/10/chartex" xmlns:cx5="http://schemas.microsoft.com/office/drawing/2016/5/11/chartex" xmlns:cx6="http://schemas.microsoft.com/office/drawing/2016/5/12/chartex" xmlns:cx7="http://schemas.microsoft.com/office/drawing/2016/5/13/chartex" xmlns:cx8="http://schemas.microsoft.com/office/drawing/2016/5/14/chartex" xmlns:mc="http://schemas.openxmlformats.org/markup-compatibility/2006" xmlns:aink="http://schemas.microsoft.com/office/drawing/2016/ink" xmlns:am3d="http://schemas.microsoft.com/office/drawing/2017/model3d" xmlns:o="urn:schemas-microsoft-com:office:office" xmlns:oel="http://schemas.microsoft.com/office/2019/extlst" xmlns:r="http://schemas.openxmlformats.org/officeDocument/2006/relationships" xmlns:m="http://schemas.openxmlformats.org/officeDocument/2006/math" xmlns:v="urn:schemas-microsoft-com:vml" xmlns:wp14="http://schemas.microsoft.com/office/word/2010/wordprocessingDrawing" xmlns:wp="http://schemas.openxmlformats.org/drawingml/2006/wordprocessingDrawing" xmlns:w10="urn:schemas-microsoft-com:office:word" xmlns:w="http://schemas.openxmlformats.org/wordprocessingml/2006/main" xmlns:w14="http://schemas.microsoft.com/office/word/2010/wordml" xmlns:w15="http://schemas.microsoft.com/office/word/2012/wordml" xmlns:w16cex="http://schemas.microsoft.com/office/word/2018/wordml/cex" xmlns:w16cid="http://schemas.microsoft.com/office/word/2016/wordml/cid" xmlns:w16="http://schemas.microsoft.com/office/word/2018/wordml" xmlns:w16du="http://schemas.microsoft.com/office/word/2023/wordml/word16du" xmlns:w16sdtdh="http://schemas.microsoft.com/office/word/2020/wordml/sdtdatahash" xmlns:w16se="http://schemas.microsoft.com/office/word/2015/wordml/symex" xmlns:wpg="http://schemas.microsoft.com/office/word/2010/wordprocessingGroup" xmlns:wpi="http://schemas.microsoft.com/office/word/2010/wordprocessingInk" xmlns:wne="http://schemas.microsoft.com/office/word/2006/wordml" xmlns:wps="http://schemas.microsoft.com/office/word/2010/wordprocessingShape" mc:Ignorable="w14 w15 w16se w16cid w16 w16cex w16sdtdh w16du wp14">
+<w:footnotes xmlns:wpc="http://schemas.microsoft.com/office/word/2010/wordprocessingCanvas" xmlns:cx="http://schemas.microsoft.com/office/drawing/2014/chartex" xmlns:cx1="http://schemas.microsoft.com/office/drawing/2015/9/8/chartex" xmlns:cx2="http://schemas.microsoft.com/office/drawing/2015/10/21/chartex" xmlns:cx3="http://schemas.microsoft.com/office/drawing/2016/5/9/chartex" xmlns:cx4="http://schemas.microsoft.com/office/drawing/2016/5/10/chartex" xmlns:cx5="http://schemas.microsoft.com/office/drawing/2016/5/11/chartex" xmlns:cx6="http://schemas.microsoft.com/office/drawing/2016/5/12/chartex" xmlns:cx7="http://schemas.microsoft.com/office/drawing/2016/5/13/chartex" xmlns:cx8="http://schemas.microsoft.com/office/drawing/2016/5/14/chartex" xmlns:mc="http://schemas.openxmlformats.org/markup-compatibility/2006" xmlns:aink="http://schemas.microsoft.com/office/drawing/2016/ink" xmlns:am3d="http://schemas.microsoft.com/office/drawing/2017/model3d" xmlns:o="urn:schemas-microsoft-com:office:office" xmlns:oel="http://schemas.microsoft.com/office/2019/extlst" xmlns:r="http://schemas.openxmlformats.org/officeDocument/2006/relationships" xmlns:m="http://schemas.openxmlformats.org/officeDocument/2006/math" xmlns:v="urn:schemas-microsoft-com:vml" xmlns:wp14="http://schemas.microsoft.com/office/word/2010/wordprocessingDrawing" xmlns:wp="http://schemas.openxmlformats.org/drawingml/2006/wordprocessingDrawing" xmlns:w10="urn:schemas-microsoft-com:office:word" xmlns:w="http://schemas.openxmlformats.org/wordprocessingml/2006/main" xmlns:w14="http://schemas.microsoft.com/office/word/2010/wordml" xmlns:w15="http://schemas.microsoft.com/office/word/2012/wordml" xmlns:w16cex="http://schemas.microsoft.com/office/word/2018/wordml/cex" xmlns:w16cid="http://schemas.microsoft.com/office/word/2016/wordml/cid" xmlns:w16="http://schemas.microsoft.com/office/word/2018/wordml" xmlns:w16sdtdh="http://schemas.microsoft.com/office/word/2020/wordml/sdtdatahash" xmlns:w16se="http://schemas.microsoft.com/office/word/2015/wordml/symex" xmlns:wpg="http://schemas.microsoft.com/office/word/2010/wordprocessingGroup" xmlns:wpi="http://schemas.microsoft.com/office/word/2010/wordprocessingInk" xmlns:wne="http://schemas.microsoft.com/office/word/2006/wordml" xmlns:wps="http://schemas.microsoft.com/office/word/2010/wordprocessingShape" mc:Ignorable="w14 w15 w16se w16cid w16 w16cex w16sdtdh wp14">
   <w:footnote w:type="separator" w:id="-1">
     <w:p>
       <w:pPr>
@@ -29579,7 +29505,7 @@
 </file>
 
 <file path=word/numbering.xml><?xml version="1.0" encoding="utf-8"?>
-<w:numbering xmlns:wpc="http://schemas.microsoft.com/office/word/2010/wordprocessingCanvas" xmlns:cx="http://schemas.microsoft.com/office/drawing/2014/chartex" xmlns:cx1="http://schemas.microsoft.com/office/drawing/2015/9/8/chartex" xmlns:cx2="http://schemas.microsoft.com/office/drawing/2015/10/21/chartex" xmlns:cx3="http://schemas.microsoft.com/office/drawing/2016/5/9/chartex" xmlns:cx4="http://schemas.microsoft.com/office/drawing/2016/5/10/chartex" xmlns:cx5="http://schemas.microsoft.com/office/drawing/2016/5/11/chartex" xmlns:cx6="http://schemas.microsoft.com/office/drawing/2016/5/12/chartex" xmlns:cx7="http://schemas.microsoft.com/office/drawing/2016/5/13/chartex" xmlns:cx8="http://schemas.microsoft.com/office/drawing/2016/5/14/chartex" xmlns:mc="http://schemas.openxmlformats.org/markup-compatibility/2006" xmlns:aink="http://schemas.microsoft.com/office/drawing/2016/ink" xmlns:am3d="http://schemas.microsoft.com/office/drawing/2017/model3d" xmlns:o="urn:schemas-microsoft-com:office:office" xmlns:oel="http://schemas.microsoft.com/office/2019/extlst" xmlns:r="http://schemas.openxmlformats.org/officeDocument/2006/relationships" xmlns:m="http://schemas.openxmlformats.org/officeDocument/2006/math" xmlns:v="urn:schemas-microsoft-com:vml" xmlns:wp14="http://schemas.microsoft.com/office/word/2010/wordprocessingDrawing" xmlns:wp="http://schemas.openxmlformats.org/drawingml/2006/wordprocessingDrawing" xmlns:w10="urn:schemas-microsoft-com:office:word" xmlns:w="http://schemas.openxmlformats.org/wordprocessingml/2006/main" xmlns:w14="http://schemas.microsoft.com/office/word/2010/wordml" xmlns:w15="http://schemas.microsoft.com/office/word/2012/wordml" xmlns:w16cex="http://schemas.microsoft.com/office/word/2018/wordml/cex" xmlns:w16cid="http://schemas.microsoft.com/office/word/2016/wordml/cid" xmlns:w16="http://schemas.microsoft.com/office/word/2018/wordml" xmlns:w16du="http://schemas.microsoft.com/office/word/2023/wordml/word16du" xmlns:w16sdtdh="http://schemas.microsoft.com/office/word/2020/wordml/sdtdatahash" xmlns:w16se="http://schemas.microsoft.com/office/word/2015/wordml/symex" xmlns:wpg="http://schemas.microsoft.com/office/word/2010/wordprocessingGroup" xmlns:wpi="http://schemas.microsoft.com/office/word/2010/wordprocessingInk" xmlns:wne="http://schemas.microsoft.com/office/word/2006/wordml" xmlns:wps="http://schemas.microsoft.com/office/word/2010/wordprocessingShape" mc:Ignorable="w14 w15 w16se w16cid w16 w16cex w16sdtdh w16du wp14">
+<w:numbering xmlns:wpc="http://schemas.microsoft.com/office/word/2010/wordprocessingCanvas" xmlns:cx="http://schemas.microsoft.com/office/drawing/2014/chartex" xmlns:cx1="http://schemas.microsoft.com/office/drawing/2015/9/8/chartex" xmlns:cx2="http://schemas.microsoft.com/office/drawing/2015/10/21/chartex" xmlns:cx3="http://schemas.microsoft.com/office/drawing/2016/5/9/chartex" xmlns:cx4="http://schemas.microsoft.com/office/drawing/2016/5/10/chartex" xmlns:cx5="http://schemas.microsoft.com/office/drawing/2016/5/11/chartex" xmlns:cx6="http://schemas.microsoft.com/office/drawing/2016/5/12/chartex" xmlns:cx7="http://schemas.microsoft.com/office/drawing/2016/5/13/chartex" xmlns:cx8="http://schemas.microsoft.com/office/drawing/2016/5/14/chartex" xmlns:mc="http://schemas.openxmlformats.org/markup-compatibility/2006" xmlns:aink="http://schemas.microsoft.com/office/drawing/2016/ink" xmlns:am3d="http://schemas.microsoft.com/office/drawing/2017/model3d" xmlns:o="urn:schemas-microsoft-com:office:office" xmlns:oel="http://schemas.microsoft.com/office/2019/extlst" xmlns:r="http://schemas.openxmlformats.org/officeDocument/2006/relationships" xmlns:m="http://schemas.openxmlformats.org/officeDocument/2006/math" xmlns:v="urn:schemas-microsoft-com:vml" xmlns:wp14="http://schemas.microsoft.com/office/word/2010/wordprocessingDrawing" xmlns:wp="http://schemas.openxmlformats.org/drawingml/2006/wordprocessingDrawing" xmlns:w10="urn:schemas-microsoft-com:office:word" xmlns:w="http://schemas.openxmlformats.org/wordprocessingml/2006/main" xmlns:w14="http://schemas.microsoft.com/office/word/2010/wordml" xmlns:w15="http://schemas.microsoft.com/office/word/2012/wordml" xmlns:w16cex="http://schemas.microsoft.com/office/word/2018/wordml/cex" xmlns:w16cid="http://schemas.microsoft.com/office/word/2016/wordml/cid" xmlns:w16="http://schemas.microsoft.com/office/word/2018/wordml" xmlns:w16sdtdh="http://schemas.microsoft.com/office/word/2020/wordml/sdtdatahash" xmlns:w16se="http://schemas.microsoft.com/office/word/2015/wordml/symex" xmlns:wpg="http://schemas.microsoft.com/office/word/2010/wordprocessingGroup" xmlns:wpi="http://schemas.microsoft.com/office/word/2010/wordprocessingInk" xmlns:wne="http://schemas.microsoft.com/office/word/2006/wordml" xmlns:wps="http://schemas.microsoft.com/office/word/2010/wordprocessingShape" mc:Ignorable="w14 w15 w16se w16cid w16 w16cex w16sdtdh wp14">
   <w:abstractNum w:abstractNumId="0" w15:restartNumberingAfterBreak="0">
     <w:nsid w:val="00C239FA"/>
     <w:multiLevelType w:val="multilevel"/>
@@ -41140,7 +41066,7 @@
 </file>
 
 <file path=word/styles.xml><?xml version="1.0" encoding="utf-8"?>
-<w:styles xmlns:mc="http://schemas.openxmlformats.org/markup-compatibility/2006" xmlns:r="http://schemas.openxmlformats.org/officeDocument/2006/relationships" xmlns:w="http://schemas.openxmlformats.org/wordprocessingml/2006/main" xmlns:w14="http://schemas.microsoft.com/office/word/2010/wordml" xmlns:w15="http://schemas.microsoft.com/office/word/2012/wordml" xmlns:w16cex="http://schemas.microsoft.com/office/word/2018/wordml/cex" xmlns:w16cid="http://schemas.microsoft.com/office/word/2016/wordml/cid" xmlns:w16="http://schemas.microsoft.com/office/word/2018/wordml" xmlns:w16du="http://schemas.microsoft.com/office/word/2023/wordml/word16du" xmlns:w16sdtdh="http://schemas.microsoft.com/office/word/2020/wordml/sdtdatahash" xmlns:w16se="http://schemas.microsoft.com/office/word/2015/wordml/symex" mc:Ignorable="w14 w15 w16se w16cid w16 w16cex w16sdtdh w16du">
+<w:styles xmlns:mc="http://schemas.openxmlformats.org/markup-compatibility/2006" xmlns:r="http://schemas.openxmlformats.org/officeDocument/2006/relationships" xmlns:w="http://schemas.openxmlformats.org/wordprocessingml/2006/main" xmlns:w14="http://schemas.microsoft.com/office/word/2010/wordml" xmlns:w15="http://schemas.microsoft.com/office/word/2012/wordml" xmlns:w16cex="http://schemas.microsoft.com/office/word/2018/wordml/cex" xmlns:w16cid="http://schemas.microsoft.com/office/word/2016/wordml/cid" xmlns:w16="http://schemas.microsoft.com/office/word/2018/wordml" xmlns:w16sdtdh="http://schemas.microsoft.com/office/word/2020/wordml/sdtdatahash" xmlns:w16se="http://schemas.microsoft.com/office/word/2015/wordml/symex" mc:Ignorable="w14 w15 w16se w16cid w16 w16cex w16sdtdh">
   <w:docDefaults>
     <w:rPrDefault>
       <w:rPr>
@@ -41747,6 +41673,7 @@
   <w:style w:type="character" w:default="1" w:styleId="DefaultParagraphFont">
     <w:name w:val="Default Paragraph Font"/>
     <w:uiPriority w:val="1"/>
+    <w:semiHidden/>
     <w:unhideWhenUsed/>
   </w:style>
   <w:style w:type="table" w:default="1" w:styleId="TableNormal">
@@ -42258,10 +42185,10 @@
     <w:uiPriority w:val="35"/>
     <w:unhideWhenUsed/>
     <w:qFormat/>
-    <w:rsid w:val="00B261FC"/>
+    <w:rsid w:val="00752E7F"/>
     <w:pPr>
       <w:keepNext/>
-      <w:spacing w:after="200" w:line="240" w:lineRule="auto"/>
+      <w:spacing w:after="200"/>
       <w:ind w:firstLine="0"/>
       <w:jc w:val="center"/>
     </w:pPr>

</xml_diff>